<commit_message>
casos de uso sistema
</commit_message>
<xml_diff>
--- a/relatorio_hospital.docx
+++ b/relatorio_hospital.docx
@@ -1771,6 +1771,307 @@
           <w:lang w:eastAsia="en-GB"/>
         </w:rPr>
       </w:pPr>
+      <w:r>
+        <w:rPr>
+          <w:lang w:eastAsia="en-GB"/>
+        </w:rPr>
+        <w:br w:type="page"/>
+      </w:r>
+    </w:p>
+    <w:p>
+      <w:pPr>
+        <w:rPr>
+          <w:b/>
+          <w:bCs/>
+          <w:color w:val="2F5496" w:themeColor="accent1" w:themeShade="BF"/>
+          <w:sz w:val="44"/>
+          <w:szCs w:val="44"/>
+        </w:rPr>
+      </w:pPr>
+      <w:r>
+        <w:rPr>
+          <w:b/>
+          <w:bCs/>
+          <w:color w:val="2F5496" w:themeColor="accent1" w:themeShade="BF"/>
+          <w:sz w:val="44"/>
+          <w:szCs w:val="44"/>
+        </w:rPr>
+        <w:lastRenderedPageBreak/>
+        <w:t xml:space="preserve">Índice de </w:t>
+      </w:r>
+      <w:r>
+        <w:rPr>
+          <w:b/>
+          <w:bCs/>
+          <w:color w:val="2F5496" w:themeColor="accent1" w:themeShade="BF"/>
+          <w:sz w:val="44"/>
+          <w:szCs w:val="44"/>
+        </w:rPr>
+        <w:t>T</w:t>
+      </w:r>
+      <w:r>
+        <w:rPr>
+          <w:b/>
+          <w:bCs/>
+          <w:color w:val="2F5496" w:themeColor="accent1" w:themeShade="BF"/>
+          <w:sz w:val="44"/>
+          <w:szCs w:val="44"/>
+        </w:rPr>
+        <w:t>abelas</w:t>
+      </w:r>
+    </w:p>
+    <w:p>
+      <w:pPr>
+        <w:pStyle w:val="ndicedeilustraes"/>
+        <w:tabs>
+          <w:tab w:val="right" w:leader="dot" w:pos="9016"/>
+        </w:tabs>
+        <w:rPr>
+          <w:rFonts w:asciiTheme="minorHAnsi" w:eastAsiaTheme="minorEastAsia" w:hAnsiTheme="minorHAnsi" w:cstheme="minorBidi"/>
+          <w:noProof/>
+          <w:kern w:val="2"/>
+          <w:sz w:val="22"/>
+          <w:szCs w:val="22"/>
+          <w:lang w:val="en-GB" w:eastAsia="en-GB"/>
+          <w14:ligatures w14:val="standardContextual"/>
+        </w:rPr>
+      </w:pPr>
+      <w:r>
+        <w:rPr>
+          <w:lang w:eastAsia="en-GB"/>
+        </w:rPr>
+        <w:fldChar w:fldCharType="begin"/>
+      </w:r>
+      <w:r>
+        <w:rPr>
+          <w:lang w:eastAsia="en-GB"/>
+        </w:rPr>
+        <w:instrText xml:space="preserve"> TOC \h \z \c "Tabela" </w:instrText>
+      </w:r>
+      <w:r>
+        <w:rPr>
+          <w:lang w:eastAsia="en-GB"/>
+        </w:rPr>
+        <w:fldChar w:fldCharType="separate"/>
+      </w:r>
+      <w:hyperlink w:anchor="_Toc151820043" w:history="1">
+        <w:r>
+          <w:rPr>
+            <w:rStyle w:val="Hiperligao"/>
+            <w:noProof/>
+          </w:rPr>
+          <w:t>Tabela 1 - Funcionalidades do médico no RNU</w:t>
+        </w:r>
+        <w:r>
+          <w:rPr>
+            <w:noProof/>
+            <w:webHidden/>
+          </w:rPr>
+          <w:tab/>
+        </w:r>
+        <w:r>
+          <w:rPr>
+            <w:noProof/>
+            <w:webHidden/>
+          </w:rPr>
+          <w:fldChar w:fldCharType="begin"/>
+        </w:r>
+        <w:r>
+          <w:rPr>
+            <w:noProof/>
+            <w:webHidden/>
+          </w:rPr>
+          <w:instrText xml:space="preserve"> PAGEREF _Toc151820043 \h </w:instrText>
+        </w:r>
+        <w:r>
+          <w:rPr>
+            <w:noProof/>
+            <w:webHidden/>
+          </w:rPr>
+        </w:r>
+        <w:r>
+          <w:rPr>
+            <w:noProof/>
+            <w:webHidden/>
+          </w:rPr>
+          <w:fldChar w:fldCharType="separate"/>
+        </w:r>
+        <w:r>
+          <w:rPr>
+            <w:noProof/>
+            <w:webHidden/>
+          </w:rPr>
+          <w:t>9</w:t>
+        </w:r>
+        <w:r>
+          <w:rPr>
+            <w:noProof/>
+            <w:webHidden/>
+          </w:rPr>
+          <w:fldChar w:fldCharType="end"/>
+        </w:r>
+      </w:hyperlink>
+    </w:p>
+    <w:p>
+      <w:pPr>
+        <w:pStyle w:val="ndicedeilustraes"/>
+        <w:tabs>
+          <w:tab w:val="right" w:leader="dot" w:pos="9016"/>
+        </w:tabs>
+        <w:rPr>
+          <w:rFonts w:asciiTheme="minorHAnsi" w:eastAsiaTheme="minorEastAsia" w:hAnsiTheme="minorHAnsi" w:cstheme="minorBidi"/>
+          <w:noProof/>
+          <w:kern w:val="2"/>
+          <w:sz w:val="22"/>
+          <w:szCs w:val="22"/>
+          <w:lang w:val="en-GB" w:eastAsia="en-GB"/>
+          <w14:ligatures w14:val="standardContextual"/>
+        </w:rPr>
+      </w:pPr>
+      <w:hyperlink w:anchor="_Toc151820044" w:history="1">
+        <w:r>
+          <w:rPr>
+            <w:rStyle w:val="Hiperligao"/>
+            <w:noProof/>
+          </w:rPr>
+          <w:t>Tabela 2 - Funcionalidades do administrativo no RNU</w:t>
+        </w:r>
+        <w:r>
+          <w:rPr>
+            <w:noProof/>
+            <w:webHidden/>
+          </w:rPr>
+          <w:tab/>
+        </w:r>
+        <w:r>
+          <w:rPr>
+            <w:noProof/>
+            <w:webHidden/>
+          </w:rPr>
+          <w:fldChar w:fldCharType="begin"/>
+        </w:r>
+        <w:r>
+          <w:rPr>
+            <w:noProof/>
+            <w:webHidden/>
+          </w:rPr>
+          <w:instrText xml:space="preserve"> PAGEREF _Toc151820044 \h </w:instrText>
+        </w:r>
+        <w:r>
+          <w:rPr>
+            <w:noProof/>
+            <w:webHidden/>
+          </w:rPr>
+        </w:r>
+        <w:r>
+          <w:rPr>
+            <w:noProof/>
+            <w:webHidden/>
+          </w:rPr>
+          <w:fldChar w:fldCharType="separate"/>
+        </w:r>
+        <w:r>
+          <w:rPr>
+            <w:noProof/>
+            <w:webHidden/>
+          </w:rPr>
+          <w:t>10</w:t>
+        </w:r>
+        <w:r>
+          <w:rPr>
+            <w:noProof/>
+            <w:webHidden/>
+          </w:rPr>
+          <w:fldChar w:fldCharType="end"/>
+        </w:r>
+      </w:hyperlink>
+    </w:p>
+    <w:p>
+      <w:pPr>
+        <w:pStyle w:val="ndicedeilustraes"/>
+        <w:tabs>
+          <w:tab w:val="right" w:leader="dot" w:pos="9016"/>
+        </w:tabs>
+        <w:rPr>
+          <w:rFonts w:asciiTheme="minorHAnsi" w:eastAsiaTheme="minorEastAsia" w:hAnsiTheme="minorHAnsi" w:cstheme="minorBidi"/>
+          <w:noProof/>
+          <w:kern w:val="2"/>
+          <w:sz w:val="22"/>
+          <w:szCs w:val="22"/>
+          <w:lang w:val="en-GB" w:eastAsia="en-GB"/>
+          <w14:ligatures w14:val="standardContextual"/>
+        </w:rPr>
+      </w:pPr>
+      <w:hyperlink w:anchor="_Toc151820045" w:history="1">
+        <w:r>
+          <w:rPr>
+            <w:rStyle w:val="Hiperligao"/>
+            <w:noProof/>
+          </w:rPr>
+          <w:t>Tabela 3 - Funcionalidades do utente no RNU</w:t>
+        </w:r>
+        <w:r>
+          <w:rPr>
+            <w:noProof/>
+            <w:webHidden/>
+          </w:rPr>
+          <w:tab/>
+        </w:r>
+        <w:r>
+          <w:rPr>
+            <w:noProof/>
+            <w:webHidden/>
+          </w:rPr>
+          <w:fldChar w:fldCharType="begin"/>
+        </w:r>
+        <w:r>
+          <w:rPr>
+            <w:noProof/>
+            <w:webHidden/>
+          </w:rPr>
+          <w:instrText xml:space="preserve"> PAGEREF _Toc151820045 \h </w:instrText>
+        </w:r>
+        <w:r>
+          <w:rPr>
+            <w:noProof/>
+            <w:webHidden/>
+          </w:rPr>
+        </w:r>
+        <w:r>
+          <w:rPr>
+            <w:noProof/>
+            <w:webHidden/>
+          </w:rPr>
+          <w:fldChar w:fldCharType="separate"/>
+        </w:r>
+        <w:r>
+          <w:rPr>
+            <w:noProof/>
+            <w:webHidden/>
+          </w:rPr>
+          <w:t>10</w:t>
+        </w:r>
+        <w:r>
+          <w:rPr>
+            <w:noProof/>
+            <w:webHidden/>
+          </w:rPr>
+          <w:fldChar w:fldCharType="end"/>
+        </w:r>
+      </w:hyperlink>
+    </w:p>
+    <w:p>
+      <w:pPr>
+        <w:rPr>
+          <w:lang w:eastAsia="en-GB"/>
+        </w:rPr>
+      </w:pPr>
+      <w:r>
+        <w:rPr>
+          <w:lang w:eastAsia="en-GB"/>
+        </w:rPr>
+        <w:fldChar w:fldCharType="end"/>
+      </w:r>
       <w:r>
         <w:rPr>
           <w:lang w:eastAsia="en-GB"/>
@@ -6736,148 +7037,162 @@
           <w:lang w:eastAsia="en-GB"/>
         </w:rPr>
       </w:pPr>
-    </w:p>
-    <w:p>
-      <w:pPr>
-        <w:pStyle w:val="Ttulo2"/>
-        <w:numPr>
-          <w:ilvl w:val="1"/>
-          <w:numId w:val="25"/>
-        </w:numPr>
-      </w:pPr>
-      <w:bookmarkStart w:id="39" w:name="_Toc151547338"/>
-      <w:r>
-        <w:t>Registo Nacional de Utente</w:t>
+      <w:r>
+        <w:rPr>
+          <w:lang w:eastAsia="en-GB"/>
+        </w:rPr>
+        <w:t xml:space="preserve">A aplicação geral está representada no diagrama de pacotes da </w:t>
+      </w:r>
+      <w:r>
+        <w:rPr>
+          <w:lang w:eastAsia="en-GB"/>
+        </w:rPr>
+        <w:fldChar w:fldCharType="begin"/>
+      </w:r>
+      <w:r>
+        <w:rPr>
+          <w:lang w:eastAsia="en-GB"/>
+        </w:rPr>
+        <w:instrText xml:space="preserve"> REF _Ref152609809 \h </w:instrText>
+      </w:r>
+      <w:r>
+        <w:rPr>
+          <w:lang w:eastAsia="en-GB"/>
+        </w:rPr>
+      </w:r>
+      <w:r>
+        <w:rPr>
+          <w:lang w:eastAsia="en-GB"/>
+        </w:rPr>
+        <w:fldChar w:fldCharType="separate"/>
+      </w:r>
+      <w:r>
+        <w:t xml:space="preserve">Figura </w:t>
+      </w:r>
+      <w:r>
+        <w:rPr>
+          <w:noProof/>
+        </w:rPr>
+        <w:t>7</w:t>
+      </w:r>
+      <w:r>
+        <w:rPr>
+          <w:lang w:eastAsia="en-GB"/>
+        </w:rPr>
+        <w:fldChar w:fldCharType="end"/>
+      </w:r>
+      <w:r>
+        <w:rPr>
+          <w:lang w:eastAsia="en-GB"/>
+        </w:rPr>
+        <w:t>:</w:t>
+      </w:r>
+    </w:p>
+    <w:p>
+      <w:pPr>
+        <w:keepNext/>
+        <w:ind w:firstLine="357"/>
+        <w:jc w:val="center"/>
+      </w:pPr>
+      <w:r>
+        <w:rPr>
+          <w:noProof/>
+          <w:lang w:eastAsia="en-GB"/>
+        </w:rPr>
+        <w:drawing>
+          <wp:inline distT="0" distB="0" distL="0" distR="0" wp14:anchorId="331F2B6C" wp14:editId="7CC679C4">
+            <wp:extent cx="4694457" cy="4450080"/>
+            <wp:effectExtent l="0" t="0" r="0" b="0"/>
+            <wp:docPr id="1042178878" name="Imagem 3" descr="Uma imagem com diagrama, esboço, Desenho técnico, Esquema&#10;&#10;Descrição gerada automaticamente"/>
+            <wp:cNvGraphicFramePr>
+              <a:graphicFrameLocks xmlns:a="http://schemas.openxmlformats.org/drawingml/2006/main" noChangeAspect="1"/>
+            </wp:cNvGraphicFramePr>
+            <a:graphic xmlns:a="http://schemas.openxmlformats.org/drawingml/2006/main">
+              <a:graphicData uri="http://schemas.openxmlformats.org/drawingml/2006/picture">
+                <pic:pic xmlns:pic="http://schemas.openxmlformats.org/drawingml/2006/picture">
+                  <pic:nvPicPr>
+                    <pic:cNvPr id="1042178878" name="Imagem 3" descr="Uma imagem com diagrama, esboço, Desenho técnico, Esquema&#10;&#10;Descrição gerada automaticamente"/>
+                    <pic:cNvPicPr/>
+                  </pic:nvPicPr>
+                  <pic:blipFill rotWithShape="1">
+                    <a:blip r:embed="rId25">
+                      <a:extLst>
+                        <a:ext uri="{28A0092B-C50C-407E-A947-70E740481C1C}">
+                          <a14:useLocalDpi xmlns:a14="http://schemas.microsoft.com/office/drawing/2010/main" val="0"/>
+                        </a:ext>
+                      </a:extLst>
+                    </a:blip>
+                    <a:srcRect r="31044"/>
+                    <a:stretch/>
+                  </pic:blipFill>
+                  <pic:spPr bwMode="auto">
+                    <a:xfrm>
+                      <a:off x="0" y="0"/>
+                      <a:ext cx="4716621" cy="4471090"/>
+                    </a:xfrm>
+                    <a:prstGeom prst="rect">
+                      <a:avLst/>
+                    </a:prstGeom>
+                    <a:ln>
+                      <a:noFill/>
+                    </a:ln>
+                    <a:extLst>
+                      <a:ext uri="{53640926-AAD7-44D8-BBD7-CCE9431645EC}">
+                        <a14:shadowObscured xmlns:a14="http://schemas.microsoft.com/office/drawing/2010/main"/>
+                      </a:ext>
+                    </a:extLst>
+                  </pic:spPr>
+                </pic:pic>
+              </a:graphicData>
+            </a:graphic>
+          </wp:inline>
+        </w:drawing>
+      </w:r>
+    </w:p>
+    <w:p>
+      <w:pPr>
+        <w:pStyle w:val="Legenda"/>
+      </w:pPr>
+      <w:bookmarkStart w:id="39" w:name="_Ref152609809"/>
+      <w:r>
+        <w:t xml:space="preserve">Figura </w:t>
+      </w:r>
+      <w:r>
+        <w:fldChar w:fldCharType="begin"/>
+      </w:r>
+      <w:r>
+        <w:instrText xml:space="preserve"> SEQ Figura \* ARABIC </w:instrText>
+      </w:r>
+      <w:r>
+        <w:fldChar w:fldCharType="separate"/>
+      </w:r>
+      <w:r>
+        <w:rPr>
+          <w:noProof/>
+        </w:rPr>
+        <w:t>7</w:t>
+      </w:r>
+      <w:r>
+        <w:fldChar w:fldCharType="end"/>
       </w:r>
       <w:bookmarkEnd w:id="39"/>
-    </w:p>
-    <w:p>
-      <w:pPr>
-        <w:ind w:firstLine="357"/>
-        <w:rPr>
-          <w:lang w:eastAsia="en-GB"/>
-        </w:rPr>
-      </w:pPr>
-      <w:r>
-        <w:rPr>
-          <w:lang w:eastAsia="en-GB"/>
-        </w:rPr>
-        <w:t xml:space="preserve">O Registo Nacional de Utente – doravante RNU -, é a </w:t>
-      </w:r>
-      <w:r>
-        <w:rPr>
-          <w:lang w:eastAsia="en-GB"/>
-        </w:rPr>
-        <w:t>base de dados de referência para a identificação dos Utentes do Serviço Nacional de Saúde</w:t>
-      </w:r>
-      <w:r>
-        <w:rPr>
-          <w:lang w:eastAsia="en-GB"/>
-        </w:rPr>
-        <w:t>.</w:t>
-      </w:r>
-    </w:p>
-    <w:p>
-      <w:pPr>
-        <w:ind w:firstLine="357"/>
-        <w:rPr>
-          <w:lang w:eastAsia="en-GB"/>
-        </w:rPr>
-      </w:pPr>
-    </w:p>
-    <w:p>
-      <w:pPr>
-        <w:pStyle w:val="Ttulo3"/>
-      </w:pPr>
-      <w:bookmarkStart w:id="40" w:name="_Toc151547339"/>
-      <w:r>
-        <w:t>Inte</w:t>
-      </w:r>
-      <w:r>
-        <w:t>rve</w:t>
-      </w:r>
-      <w:r>
-        <w:t>nientes</w:t>
-      </w:r>
-      <w:bookmarkEnd w:id="40"/>
-    </w:p>
-    <w:p>
-      <w:pPr>
-        <w:ind w:left="357"/>
-      </w:pPr>
-      <w:r>
-        <w:t>Os intervenientes para o RNU serão:</w:t>
-      </w:r>
-    </w:p>
-    <w:p>
-      <w:pPr>
-        <w:pStyle w:val="PargrafodaLista"/>
-        <w:numPr>
-          <w:ilvl w:val="0"/>
-          <w:numId w:val="22"/>
-        </w:numPr>
-      </w:pPr>
-      <w:r>
-        <w:t>Administrativo, que irá gerir todos os dados dos utentes;</w:t>
-      </w:r>
-    </w:p>
-    <w:p>
-      <w:pPr>
-        <w:pStyle w:val="PargrafodaLista"/>
-        <w:numPr>
-          <w:ilvl w:val="0"/>
-          <w:numId w:val="22"/>
-        </w:numPr>
-      </w:pPr>
-      <w:r>
-        <w:t>Médico, que irá fazer registos de utentes;</w:t>
-      </w:r>
-    </w:p>
-    <w:p>
-      <w:pPr>
-        <w:pStyle w:val="PargrafodaLista"/>
-        <w:numPr>
-          <w:ilvl w:val="0"/>
-          <w:numId w:val="22"/>
-        </w:numPr>
-      </w:pPr>
-      <w:r>
-        <w:t>Utente, que irá consultar as suas informações básicas.</w:t>
-      </w:r>
-    </w:p>
-    <w:p>
-      <w:pPr>
-        <w:pStyle w:val="Legenda"/>
-      </w:pPr>
-    </w:p>
-    <w:p>
-      <w:pPr>
-        <w:pStyle w:val="Ttulo3"/>
-      </w:pPr>
-      <w:bookmarkStart w:id="41" w:name="_Toc151547340"/>
-      <w:r>
-        <w:t>Funcionalidades</w:t>
-      </w:r>
-      <w:bookmarkEnd w:id="41"/>
-    </w:p>
-    <w:p>
-      <w:pPr>
-        <w:ind w:firstLine="357"/>
-      </w:pPr>
-      <w:r>
-        <w:t xml:space="preserve">As funcionalidades esperadas para este </w:t>
-      </w:r>
-      <w:r>
-        <w:t xml:space="preserve">sistema </w:t>
-      </w:r>
-      <w:r>
-        <w:t xml:space="preserve">estarão da </w:t>
+      <w:r>
+        <w:t xml:space="preserve"> - Diagrama de pacotes</w:t>
+      </w:r>
+      <w:r>
+        <w:t xml:space="preserve"> do sistema</w:t>
+      </w:r>
+    </w:p>
+    <w:p>
+      <w:r>
+        <w:tab/>
+        <w:t xml:space="preserve">As funcionalidades da gestão de autenticação são universais a todas as outras aplicações, sendo acessíveis por cada um deles, estando na </w:t>
       </w:r>
       <w:r>
         <w:fldChar w:fldCharType="begin"/>
       </w:r>
       <w:r>
-        <w:instrText xml:space="preserve"> REF _Ref151460180 \h </w:instrText>
+        <w:instrText xml:space="preserve"> REF _Ref152616950 \h </w:instrText>
       </w:r>
       <w:r>
         <w:fldChar w:fldCharType="separate"/>
@@ -6895,40 +7210,8 @@
         <w:fldChar w:fldCharType="end"/>
       </w:r>
       <w:r>
-        <w:t xml:space="preserve"> à </w:t>
-      </w:r>
-      <w:r>
-        <w:fldChar w:fldCharType="begin"/>
-      </w:r>
-      <w:r>
-        <w:instrText xml:space="preserve"> REF _Ref151463014 \h </w:instrText>
-      </w:r>
-      <w:r>
-        <w:fldChar w:fldCharType="separate"/>
-      </w:r>
-      <w:r>
-        <w:t xml:space="preserve">Tabela </w:t>
-      </w:r>
-      <w:r>
-        <w:rPr>
-          <w:noProof/>
-        </w:rPr>
-        <w:t>3</w:t>
-      </w:r>
-      <w:r>
-        <w:fldChar w:fldCharType="end"/>
-      </w:r>
-      <w:r>
-        <w:t>, separado por interveniente</w:t>
-      </w:r>
-      <w:r>
         <w:t>:</w:t>
       </w:r>
-    </w:p>
-    <w:p>
-      <w:pPr>
-        <w:ind w:firstLine="357"/>
-      </w:pPr>
     </w:p>
     <w:tbl>
       <w:tblPr>
@@ -6958,7 +7241,7 @@
               </w:rPr>
             </w:pPr>
             <w:r>
-              <w:t>Médico</w:t>
+              <w:t>Utilizador</w:t>
             </w:r>
           </w:p>
           <w:p>
@@ -7060,182 +7343,15 @@
           </w:tcPr>
           <w:p>
             <w:pPr>
-              <w:jc w:val="center"/>
-              <w:cnfStyle w:val="000000100000" w:firstRow="0" w:lastRow="0" w:firstColumn="0" w:lastColumn="0" w:oddVBand="0" w:evenVBand="0" w:oddHBand="1" w:evenHBand="0" w:firstRowFirstColumn="0" w:firstRowLastColumn="0" w:lastRowFirstColumn="0" w:lastRowLastColumn="0"/>
-            </w:pPr>
-            <w:r>
-              <w:t>Autenticação na aplicação</w:t>
-            </w:r>
-          </w:p>
-        </w:tc>
-      </w:tr>
-      <w:tr>
-        <w:tc>
-          <w:tcPr>
-            <w:cnfStyle w:val="001000000000" w:firstRow="0" w:lastRow="0" w:firstColumn="1" w:lastColumn="0" w:oddVBand="0" w:evenVBand="0" w:oddHBand="0" w:evenHBand="0" w:firstRowFirstColumn="0" w:firstRowLastColumn="0" w:lastRowFirstColumn="0" w:lastRowLastColumn="0"/>
-            <w:tcW w:w="1814" w:type="dxa"/>
-            <w:vAlign w:val="center"/>
-          </w:tcPr>
-          <w:p>
-            <w:pPr>
-              <w:jc w:val="center"/>
-            </w:pPr>
-            <w:r>
-              <w:t>F02</w:t>
-            </w:r>
-          </w:p>
-        </w:tc>
-        <w:tc>
-          <w:tcPr>
-            <w:tcW w:w="2689" w:type="dxa"/>
-            <w:tcBorders>
-              <w:right w:val="single" w:sz="4" w:space="0" w:color="auto"/>
-            </w:tcBorders>
-            <w:vAlign w:val="center"/>
-          </w:tcPr>
-          <w:p>
-            <w:pPr>
-              <w:keepNext/>
-              <w:jc w:val="center"/>
-              <w:cnfStyle w:val="000000000000" w:firstRow="0" w:lastRow="0" w:firstColumn="0" w:lastColumn="0" w:oddVBand="0" w:evenVBand="0" w:oddHBand="0" w:evenHBand="0" w:firstRowFirstColumn="0" w:firstRowLastColumn="0" w:lastRowFirstColumn="0" w:lastRowLastColumn="0"/>
-            </w:pPr>
-            <w:r>
-              <w:t>Registar utente</w:t>
-            </w:r>
-          </w:p>
-        </w:tc>
-        <w:tc>
-          <w:tcPr>
-            <w:tcW w:w="4739" w:type="dxa"/>
-            <w:tcBorders>
-              <w:left w:val="single" w:sz="4" w:space="0" w:color="auto"/>
-            </w:tcBorders>
-            <w:vAlign w:val="center"/>
-          </w:tcPr>
-          <w:p>
-            <w:pPr>
-              <w:keepNext/>
-              <w:jc w:val="center"/>
-              <w:cnfStyle w:val="000000000000" w:firstRow="0" w:lastRow="0" w:firstColumn="0" w:lastColumn="0" w:oddVBand="0" w:evenVBand="0" w:oddHBand="0" w:evenHBand="0" w:firstRowFirstColumn="0" w:firstRowLastColumn="0" w:lastRowFirstColumn="0" w:lastRowLastColumn="0"/>
-            </w:pPr>
-            <w:r>
-              <w:t xml:space="preserve">Regista utentes no RNU que ainda não tenham </w:t>
-            </w:r>
-            <w:r>
-              <w:t>registo</w:t>
-            </w:r>
-          </w:p>
-        </w:tc>
-      </w:tr>
-      <w:tr>
-        <w:trPr>
-          <w:cnfStyle w:val="000000100000" w:firstRow="0" w:lastRow="0" w:firstColumn="0" w:lastColumn="0" w:oddVBand="0" w:evenVBand="0" w:oddHBand="1" w:evenHBand="0" w:firstRowFirstColumn="0" w:firstRowLastColumn="0" w:lastRowFirstColumn="0" w:lastRowLastColumn="0"/>
-        </w:trPr>
-        <w:tc>
-          <w:tcPr>
-            <w:cnfStyle w:val="001000000000" w:firstRow="0" w:lastRow="0" w:firstColumn="1" w:lastColumn="0" w:oddVBand="0" w:evenVBand="0" w:oddHBand="0" w:evenHBand="0" w:firstRowFirstColumn="0" w:firstRowLastColumn="0" w:lastRowFirstColumn="0" w:lastRowLastColumn="0"/>
-            <w:tcW w:w="1814" w:type="dxa"/>
-            <w:vAlign w:val="center"/>
-          </w:tcPr>
-          <w:p>
-            <w:pPr>
-              <w:jc w:val="center"/>
-            </w:pPr>
-            <w:r>
-              <w:t>F03</w:t>
-            </w:r>
-          </w:p>
-        </w:tc>
-        <w:tc>
-          <w:tcPr>
-            <w:tcW w:w="2689" w:type="dxa"/>
-            <w:tcBorders>
-              <w:right w:val="single" w:sz="4" w:space="0" w:color="auto"/>
-            </w:tcBorders>
-            <w:vAlign w:val="center"/>
-          </w:tcPr>
-          <w:p>
-            <w:pPr>
               <w:keepNext/>
               <w:jc w:val="center"/>
               <w:cnfStyle w:val="000000100000" w:firstRow="0" w:lastRow="0" w:firstColumn="0" w:lastColumn="0" w:oddVBand="0" w:evenVBand="0" w:oddHBand="1" w:evenHBand="0" w:firstRowFirstColumn="0" w:firstRowLastColumn="0" w:lastRowFirstColumn="0" w:lastRowLastColumn="0"/>
             </w:pPr>
             <w:r>
-              <w:t>Consultar utentes</w:t>
-            </w:r>
-          </w:p>
-        </w:tc>
-        <w:tc>
-          <w:tcPr>
-            <w:tcW w:w="4739" w:type="dxa"/>
-            <w:tcBorders>
-              <w:left w:val="single" w:sz="4" w:space="0" w:color="auto"/>
-            </w:tcBorders>
-            <w:vAlign w:val="center"/>
-          </w:tcPr>
-          <w:p>
-            <w:pPr>
-              <w:keepNext/>
-              <w:jc w:val="center"/>
-              <w:cnfStyle w:val="000000100000" w:firstRow="0" w:lastRow="0" w:firstColumn="0" w:lastColumn="0" w:oddVBand="0" w:evenVBand="0" w:oddHBand="1" w:evenHBand="0" w:firstRowFirstColumn="0" w:firstRowLastColumn="0" w:lastRowFirstColumn="0" w:lastRowLastColumn="0"/>
-            </w:pPr>
-            <w:r>
-              <w:t>Consulta toda a informação pessoal de um utente</w:t>
-            </w:r>
-          </w:p>
-        </w:tc>
-      </w:tr>
-      <w:tr>
-        <w:tc>
-          <w:tcPr>
-            <w:cnfStyle w:val="001000000000" w:firstRow="0" w:lastRow="0" w:firstColumn="1" w:lastColumn="0" w:oddVBand="0" w:evenVBand="0" w:oddHBand="0" w:evenHBand="0" w:firstRowFirstColumn="0" w:firstRowLastColumn="0" w:lastRowFirstColumn="0" w:lastRowLastColumn="0"/>
-            <w:tcW w:w="1814" w:type="dxa"/>
-            <w:vAlign w:val="center"/>
-          </w:tcPr>
-          <w:p>
-            <w:pPr>
-              <w:jc w:val="center"/>
-            </w:pPr>
-            <w:r>
-              <w:t>F04</w:t>
-            </w:r>
-          </w:p>
-        </w:tc>
-        <w:tc>
-          <w:tcPr>
-            <w:tcW w:w="2689" w:type="dxa"/>
-            <w:tcBorders>
-              <w:right w:val="single" w:sz="4" w:space="0" w:color="auto"/>
-            </w:tcBorders>
-            <w:vAlign w:val="center"/>
-          </w:tcPr>
-          <w:p>
-            <w:pPr>
-              <w:keepNext/>
-              <w:jc w:val="center"/>
-              <w:cnfStyle w:val="000000000000" w:firstRow="0" w:lastRow="0" w:firstColumn="0" w:lastColumn="0" w:oddVBand="0" w:evenVBand="0" w:oddHBand="0" w:evenHBand="0" w:firstRowFirstColumn="0" w:firstRowLastColumn="0" w:lastRowFirstColumn="0" w:lastRowLastColumn="0"/>
-            </w:pPr>
-            <w:r>
-              <w:t>Pedir atualização dados</w:t>
-            </w:r>
-          </w:p>
-        </w:tc>
-        <w:tc>
-          <w:tcPr>
-            <w:tcW w:w="4739" w:type="dxa"/>
-            <w:tcBorders>
-              <w:left w:val="single" w:sz="4" w:space="0" w:color="auto"/>
-            </w:tcBorders>
-            <w:vAlign w:val="center"/>
-          </w:tcPr>
-          <w:p>
-            <w:pPr>
-              <w:keepNext/>
-              <w:jc w:val="center"/>
-              <w:cnfStyle w:val="000000000000" w:firstRow="0" w:lastRow="0" w:firstColumn="0" w:lastColumn="0" w:oddVBand="0" w:evenVBand="0" w:oddHBand="0" w:evenHBand="0" w:firstRowFirstColumn="0" w:firstRowLastColumn="0" w:lastRowFirstColumn="0" w:lastRowLastColumn="0"/>
-            </w:pPr>
-            <w:r>
-              <w:t>Realiza um pedido de atualização de dados, a ser aprovado pelo administrativo</w:t>
+              <w:t>Autenticação na aplicação</w:t>
+            </w:r>
+            <w:r>
+              <w:t>, que será avaliado por autenticação.gov</w:t>
             </w:r>
           </w:p>
         </w:tc>
@@ -7245,7 +7361,7 @@
       <w:pPr>
         <w:pStyle w:val="Legenda"/>
       </w:pPr>
-      <w:bookmarkStart w:id="42" w:name="_Ref151460180"/>
+      <w:bookmarkStart w:id="40" w:name="_Ref152616950"/>
       <w:r>
         <w:t xml:space="preserve">Tabela </w:t>
       </w:r>
@@ -7267,34 +7383,215 @@
       <w:r>
         <w:fldChar w:fldCharType="end"/>
       </w:r>
+      <w:bookmarkEnd w:id="40"/>
+      <w:r>
+        <w:t xml:space="preserve"> - Funcionalidade de Gestão de Autenticação</w:t>
+      </w:r>
+    </w:p>
+    <w:p>
+      <w:r>
+        <w:tab/>
+        <w:t>Na figura está presente o diagrama de casos de uso da gestão de autenticação:</w:t>
+      </w:r>
+    </w:p>
+    <w:p>
+      <w:pPr>
+        <w:ind w:firstLine="357"/>
+        <w:rPr>
+          <w:lang w:eastAsia="en-GB"/>
+        </w:rPr>
+      </w:pPr>
+    </w:p>
+    <w:p>
+      <w:pPr>
+        <w:ind w:firstLine="357"/>
+        <w:rPr>
+          <w:lang w:eastAsia="en-GB"/>
+        </w:rPr>
+      </w:pPr>
+    </w:p>
+    <w:p>
+      <w:pPr>
+        <w:ind w:firstLine="357"/>
+        <w:rPr>
+          <w:lang w:eastAsia="en-GB"/>
+        </w:rPr>
+      </w:pPr>
+    </w:p>
+    <w:p>
+      <w:pPr>
+        <w:pStyle w:val="Ttulo2"/>
+        <w:numPr>
+          <w:ilvl w:val="1"/>
+          <w:numId w:val="25"/>
+        </w:numPr>
+      </w:pPr>
+      <w:bookmarkStart w:id="41" w:name="_Toc151547338"/>
+      <w:r>
+        <w:t>Registo Nacional de Utente</w:t>
+      </w:r>
+      <w:bookmarkEnd w:id="41"/>
+    </w:p>
+    <w:p>
+      <w:pPr>
+        <w:ind w:firstLine="357"/>
+        <w:rPr>
+          <w:lang w:eastAsia="en-GB"/>
+        </w:rPr>
+      </w:pPr>
+      <w:r>
+        <w:rPr>
+          <w:lang w:eastAsia="en-GB"/>
+        </w:rPr>
+        <w:t xml:space="preserve">O Registo Nacional de Utente – doravante RNU -, é a </w:t>
+      </w:r>
+      <w:r>
+        <w:rPr>
+          <w:lang w:eastAsia="en-GB"/>
+        </w:rPr>
+        <w:t>base de dados de referência para a identificação dos Utentes do Serviço Nacional de Saúde</w:t>
+      </w:r>
+      <w:r>
+        <w:rPr>
+          <w:lang w:eastAsia="en-GB"/>
+        </w:rPr>
+        <w:t>.</w:t>
+      </w:r>
+    </w:p>
+    <w:p>
+      <w:pPr>
+        <w:pStyle w:val="Ttulo3"/>
+      </w:pPr>
+      <w:bookmarkStart w:id="42" w:name="_Toc151547339"/>
+      <w:r>
+        <w:t>Inte</w:t>
+      </w:r>
+      <w:r>
+        <w:t>rve</w:t>
+      </w:r>
+      <w:r>
+        <w:t>nientes</w:t>
+      </w:r>
       <w:bookmarkEnd w:id="42"/>
-      <w:r>
-        <w:t xml:space="preserve"> - </w:t>
-      </w:r>
-      <w:r>
-        <w:t xml:space="preserve">Funcionalidades do </w:t>
-      </w:r>
-      <w:r>
-        <w:t>m</w:t>
-      </w:r>
-      <w:r>
-        <w:t>édico no RNU</w:t>
-      </w:r>
+    </w:p>
+    <w:p>
+      <w:pPr>
+        <w:ind w:left="357"/>
+      </w:pPr>
+      <w:r>
+        <w:t>Os intervenientes para o RNU serão:</w:t>
+      </w:r>
+    </w:p>
+    <w:p>
+      <w:pPr>
+        <w:pStyle w:val="PargrafodaLista"/>
+        <w:numPr>
+          <w:ilvl w:val="0"/>
+          <w:numId w:val="22"/>
+        </w:numPr>
+      </w:pPr>
+      <w:r>
+        <w:t>Administrativo, que irá gerir todos os dados dos utentes;</w:t>
+      </w:r>
+    </w:p>
+    <w:p>
+      <w:pPr>
+        <w:pStyle w:val="PargrafodaLista"/>
+        <w:numPr>
+          <w:ilvl w:val="0"/>
+          <w:numId w:val="22"/>
+        </w:numPr>
+      </w:pPr>
+      <w:r>
+        <w:t>Médico, que irá fazer registos de utentes;</w:t>
+      </w:r>
+    </w:p>
+    <w:p>
+      <w:pPr>
+        <w:pStyle w:val="PargrafodaLista"/>
+        <w:numPr>
+          <w:ilvl w:val="0"/>
+          <w:numId w:val="22"/>
+        </w:numPr>
+      </w:pPr>
+      <w:r>
+        <w:t>Utente, que irá consultar as suas informações básicas.</w:t>
+      </w:r>
+    </w:p>
+    <w:p>
+      <w:pPr>
+        <w:pStyle w:val="Ttulo3"/>
+      </w:pPr>
+      <w:bookmarkStart w:id="43" w:name="_Toc151547340"/>
+      <w:r>
+        <w:t>Funcionalidades</w:t>
+      </w:r>
+      <w:bookmarkEnd w:id="43"/>
     </w:p>
     <w:p>
       <w:pPr>
         <w:ind w:firstLine="357"/>
       </w:pPr>
-    </w:p>
-    <w:p>
-      <w:pPr>
-        <w:ind w:firstLine="357"/>
-      </w:pPr>
-    </w:p>
-    <w:p>
-      <w:pPr>
-        <w:ind w:firstLine="357"/>
-      </w:pPr>
+      <w:r>
+        <w:t xml:space="preserve">As funcionalidades esperadas para este </w:t>
+      </w:r>
+      <w:r>
+        <w:t xml:space="preserve">sistema </w:t>
+      </w:r>
+      <w:r>
+        <w:t xml:space="preserve">estarão da </w:t>
+      </w:r>
+      <w:r>
+        <w:fldChar w:fldCharType="begin"/>
+      </w:r>
+      <w:r>
+        <w:instrText xml:space="preserve"> REF _Ref151460180 \h </w:instrText>
+      </w:r>
+      <w:r>
+        <w:fldChar w:fldCharType="separate"/>
+      </w:r>
+      <w:r>
+        <w:t xml:space="preserve">Tabela </w:t>
+      </w:r>
+      <w:r>
+        <w:rPr>
+          <w:noProof/>
+        </w:rPr>
+        <w:t>1</w:t>
+      </w:r>
+      <w:r>
+        <w:fldChar w:fldCharType="end"/>
+      </w:r>
+      <w:r>
+        <w:t xml:space="preserve"> à </w:t>
+      </w:r>
+      <w:r>
+        <w:fldChar w:fldCharType="begin"/>
+      </w:r>
+      <w:r>
+        <w:instrText xml:space="preserve"> REF _Ref151463014 \h </w:instrText>
+      </w:r>
+      <w:r>
+        <w:fldChar w:fldCharType="separate"/>
+      </w:r>
+      <w:r>
+        <w:t xml:space="preserve">Tabela </w:t>
+      </w:r>
+      <w:r>
+        <w:rPr>
+          <w:noProof/>
+        </w:rPr>
+        <w:t>3</w:t>
+      </w:r>
+      <w:r>
+        <w:fldChar w:fldCharType="end"/>
+      </w:r>
+      <w:r>
+        <w:t>, separado por interveniente</w:t>
+      </w:r>
+      <w:r>
+        <w:t>:</w:t>
+      </w:r>
     </w:p>
     <w:tbl>
       <w:tblPr>
@@ -7324,8 +7621,7 @@
               </w:rPr>
             </w:pPr>
             <w:r>
-              <w:lastRenderedPageBreak/>
-              <w:t>Administrativo</w:t>
+              <w:t>Médico</w:t>
             </w:r>
           </w:p>
           <w:p>
@@ -7486,7 +7782,10 @@
               <w:cnfStyle w:val="000000000000" w:firstRow="0" w:lastRow="0" w:firstColumn="0" w:lastColumn="0" w:oddVBand="0" w:evenVBand="0" w:oddHBand="0" w:evenHBand="0" w:firstRowFirstColumn="0" w:firstRowLastColumn="0" w:lastRowFirstColumn="0" w:lastRowLastColumn="0"/>
             </w:pPr>
             <w:r>
-              <w:t>Regista utentes no RNU que ainda não tenham registo</w:t>
+              <w:t xml:space="preserve">Regista utentes no RNU que ainda não tenham </w:t>
+            </w:r>
+            <w:r>
+              <w:t>registo</w:t>
             </w:r>
           </w:p>
         </w:tc>
@@ -7561,7 +7860,7 @@
               <w:jc w:val="center"/>
             </w:pPr>
             <w:r>
-              <w:t>F05</w:t>
+              <w:t>F04</w:t>
             </w:r>
           </w:p>
         </w:tc>
@@ -7580,7 +7879,7 @@
               <w:cnfStyle w:val="000000000000" w:firstRow="0" w:lastRow="0" w:firstColumn="0" w:lastColumn="0" w:oddVBand="0" w:evenVBand="0" w:oddHBand="0" w:evenHBand="0" w:firstRowFirstColumn="0" w:firstRowLastColumn="0" w:lastRowFirstColumn="0" w:lastRowLastColumn="0"/>
             </w:pPr>
             <w:r>
-              <w:t>Atualizar dados utente</w:t>
+              <w:t>Pedir atualização dados</w:t>
             </w:r>
           </w:p>
         </w:tc>
@@ -7599,7 +7898,7 @@
               <w:cnfStyle w:val="000000000000" w:firstRow="0" w:lastRow="0" w:firstColumn="0" w:lastColumn="0" w:oddVBand="0" w:evenVBand="0" w:oddHBand="0" w:evenHBand="0" w:firstRowFirstColumn="0" w:firstRowLastColumn="0" w:lastRowFirstColumn="0" w:lastRowLastColumn="0"/>
             </w:pPr>
             <w:r>
-              <w:t>Atualiza as informações de um utente, sob pedido do médico</w:t>
+              <w:t>Realiza um pedido de atualização de dados, a ser aprovado pelo administrativo</w:t>
             </w:r>
           </w:p>
         </w:tc>
@@ -7609,6 +7908,8 @@
       <w:pPr>
         <w:pStyle w:val="Legenda"/>
       </w:pPr>
+      <w:bookmarkStart w:id="44" w:name="_Ref151460180"/>
+      <w:bookmarkStart w:id="45" w:name="_Toc151820043"/>
       <w:r>
         <w:t xml:space="preserve">Tabela </w:t>
       </w:r>
@@ -7630,11 +7931,21 @@
       <w:r>
         <w:fldChar w:fldCharType="end"/>
       </w:r>
-      <w:r>
-        <w:t xml:space="preserve"> - Funcionalidades do administrativo no RNU</w:t>
-      </w:r>
-    </w:p>
-    <w:p/>
+      <w:bookmarkEnd w:id="44"/>
+      <w:r>
+        <w:t xml:space="preserve"> - </w:t>
+      </w:r>
+      <w:r>
+        <w:t xml:space="preserve">Funcionalidades do </w:t>
+      </w:r>
+      <w:r>
+        <w:t>m</w:t>
+      </w:r>
+      <w:r>
+        <w:t>édico no RNU</w:t>
+      </w:r>
+      <w:bookmarkEnd w:id="45"/>
+    </w:p>
     <w:tbl>
       <w:tblPr>
         <w:tblStyle w:val="TabelaSimples5"/>
@@ -7663,7 +7974,7 @@
               </w:rPr>
             </w:pPr>
             <w:r>
-              <w:t>Utente</w:t>
+              <w:t>Administrativo</w:t>
             </w:r>
           </w:p>
           <w:p>
@@ -7786,7 +8097,7 @@
               <w:jc w:val="center"/>
             </w:pPr>
             <w:r>
-              <w:t>F03</w:t>
+              <w:t>F02</w:t>
             </w:r>
           </w:p>
         </w:tc>
@@ -7805,7 +8116,7 @@
               <w:cnfStyle w:val="000000000000" w:firstRow="0" w:lastRow="0" w:firstColumn="0" w:lastColumn="0" w:oddVBand="0" w:evenVBand="0" w:oddHBand="0" w:evenHBand="0" w:firstRowFirstColumn="0" w:firstRowLastColumn="0" w:lastRowFirstColumn="0" w:lastRowLastColumn="0"/>
             </w:pPr>
             <w:r>
-              <w:t>Consultar utente</w:t>
+              <w:t>Registar utente</w:t>
             </w:r>
           </w:p>
         </w:tc>
@@ -7824,10 +8135,120 @@
               <w:cnfStyle w:val="000000000000" w:firstRow="0" w:lastRow="0" w:firstColumn="0" w:lastColumn="0" w:oddVBand="0" w:evenVBand="0" w:oddHBand="0" w:evenHBand="0" w:firstRowFirstColumn="0" w:firstRowLastColumn="0" w:lastRowFirstColumn="0" w:lastRowLastColumn="0"/>
             </w:pPr>
             <w:r>
+              <w:t>Regista utentes no RNU que ainda não tenham registo</w:t>
+            </w:r>
+          </w:p>
+        </w:tc>
+      </w:tr>
+      <w:tr>
+        <w:trPr>
+          <w:cnfStyle w:val="000000100000" w:firstRow="0" w:lastRow="0" w:firstColumn="0" w:lastColumn="0" w:oddVBand="0" w:evenVBand="0" w:oddHBand="1" w:evenHBand="0" w:firstRowFirstColumn="0" w:firstRowLastColumn="0" w:lastRowFirstColumn="0" w:lastRowLastColumn="0"/>
+        </w:trPr>
+        <w:tc>
+          <w:tcPr>
+            <w:cnfStyle w:val="001000000000" w:firstRow="0" w:lastRow="0" w:firstColumn="1" w:lastColumn="0" w:oddVBand="0" w:evenVBand="0" w:oddHBand="0" w:evenHBand="0" w:firstRowFirstColumn="0" w:firstRowLastColumn="0" w:lastRowFirstColumn="0" w:lastRowLastColumn="0"/>
+            <w:tcW w:w="1814" w:type="dxa"/>
+            <w:vAlign w:val="center"/>
+          </w:tcPr>
+          <w:p>
+            <w:pPr>
+              <w:jc w:val="center"/>
+            </w:pPr>
+            <w:r>
+              <w:t>F03</w:t>
+            </w:r>
+          </w:p>
+        </w:tc>
+        <w:tc>
+          <w:tcPr>
+            <w:tcW w:w="2689" w:type="dxa"/>
+            <w:tcBorders>
+              <w:right w:val="single" w:sz="4" w:space="0" w:color="auto"/>
+            </w:tcBorders>
+            <w:vAlign w:val="center"/>
+          </w:tcPr>
+          <w:p>
+            <w:pPr>
+              <w:keepNext/>
+              <w:jc w:val="center"/>
+              <w:cnfStyle w:val="000000100000" w:firstRow="0" w:lastRow="0" w:firstColumn="0" w:lastColumn="0" w:oddVBand="0" w:evenVBand="0" w:oddHBand="1" w:evenHBand="0" w:firstRowFirstColumn="0" w:firstRowLastColumn="0" w:lastRowFirstColumn="0" w:lastRowLastColumn="0"/>
+            </w:pPr>
+            <w:r>
+              <w:t>Consultar utentes</w:t>
+            </w:r>
+          </w:p>
+        </w:tc>
+        <w:tc>
+          <w:tcPr>
+            <w:tcW w:w="4739" w:type="dxa"/>
+            <w:tcBorders>
+              <w:left w:val="single" w:sz="4" w:space="0" w:color="auto"/>
+            </w:tcBorders>
+            <w:vAlign w:val="center"/>
+          </w:tcPr>
+          <w:p>
+            <w:pPr>
+              <w:keepNext/>
+              <w:jc w:val="center"/>
+              <w:cnfStyle w:val="000000100000" w:firstRow="0" w:lastRow="0" w:firstColumn="0" w:lastColumn="0" w:oddVBand="0" w:evenVBand="0" w:oddHBand="1" w:evenHBand="0" w:firstRowFirstColumn="0" w:firstRowLastColumn="0" w:lastRowFirstColumn="0" w:lastRowLastColumn="0"/>
+            </w:pPr>
+            <w:r>
               <w:t>Consulta toda a informação pessoal de um utente</w:t>
             </w:r>
-            <w:r>
-              <w:t>, neste caso ele próprio</w:t>
+          </w:p>
+        </w:tc>
+      </w:tr>
+      <w:tr>
+        <w:tc>
+          <w:tcPr>
+            <w:cnfStyle w:val="001000000000" w:firstRow="0" w:lastRow="0" w:firstColumn="1" w:lastColumn="0" w:oddVBand="0" w:evenVBand="0" w:oddHBand="0" w:evenHBand="0" w:firstRowFirstColumn="0" w:firstRowLastColumn="0" w:lastRowFirstColumn="0" w:lastRowLastColumn="0"/>
+            <w:tcW w:w="1814" w:type="dxa"/>
+            <w:vAlign w:val="center"/>
+          </w:tcPr>
+          <w:p>
+            <w:pPr>
+              <w:jc w:val="center"/>
+            </w:pPr>
+            <w:r>
+              <w:t>F05</w:t>
+            </w:r>
+          </w:p>
+        </w:tc>
+        <w:tc>
+          <w:tcPr>
+            <w:tcW w:w="2689" w:type="dxa"/>
+            <w:tcBorders>
+              <w:right w:val="single" w:sz="4" w:space="0" w:color="auto"/>
+            </w:tcBorders>
+            <w:vAlign w:val="center"/>
+          </w:tcPr>
+          <w:p>
+            <w:pPr>
+              <w:keepNext/>
+              <w:jc w:val="center"/>
+              <w:cnfStyle w:val="000000000000" w:firstRow="0" w:lastRow="0" w:firstColumn="0" w:lastColumn="0" w:oddVBand="0" w:evenVBand="0" w:oddHBand="0" w:evenHBand="0" w:firstRowFirstColumn="0" w:firstRowLastColumn="0" w:lastRowFirstColumn="0" w:lastRowLastColumn="0"/>
+            </w:pPr>
+            <w:r>
+              <w:t>Atualizar dados utente</w:t>
+            </w:r>
+          </w:p>
+        </w:tc>
+        <w:tc>
+          <w:tcPr>
+            <w:tcW w:w="4739" w:type="dxa"/>
+            <w:tcBorders>
+              <w:left w:val="single" w:sz="4" w:space="0" w:color="auto"/>
+            </w:tcBorders>
+            <w:vAlign w:val="center"/>
+          </w:tcPr>
+          <w:p>
+            <w:pPr>
+              <w:keepNext/>
+              <w:jc w:val="center"/>
+              <w:cnfStyle w:val="000000000000" w:firstRow="0" w:lastRow="0" w:firstColumn="0" w:lastColumn="0" w:oddVBand="0" w:evenVBand="0" w:oddHBand="0" w:evenHBand="0" w:firstRowFirstColumn="0" w:firstRowLastColumn="0" w:lastRowFirstColumn="0" w:lastRowLastColumn="0"/>
+            </w:pPr>
+            <w:r>
+              <w:t>Atualiza as informações de um utente, sob pedido do médico</w:t>
             </w:r>
           </w:p>
         </w:tc>
@@ -7837,7 +8258,7 @@
       <w:pPr>
         <w:pStyle w:val="Legenda"/>
       </w:pPr>
-      <w:bookmarkStart w:id="43" w:name="_Ref151463014"/>
+      <w:bookmarkStart w:id="46" w:name="_Toc151820044"/>
       <w:r>
         <w:t xml:space="preserve">Tabela </w:t>
       </w:r>
@@ -7859,10 +8280,248 @@
       <w:r>
         <w:fldChar w:fldCharType="end"/>
       </w:r>
-      <w:bookmarkEnd w:id="43"/>
+      <w:r>
+        <w:t xml:space="preserve"> - Funcionalidades do administrativo no RNU</w:t>
+      </w:r>
+      <w:bookmarkEnd w:id="46"/>
+    </w:p>
+    <w:tbl>
+      <w:tblPr>
+        <w:tblStyle w:val="TabelaSimples5"/>
+        <w:tblW w:w="0" w:type="auto"/>
+        <w:tblLook w:val="04A0" w:firstRow="1" w:lastRow="0" w:firstColumn="1" w:lastColumn="0" w:noHBand="0" w:noVBand="1"/>
+      </w:tblPr>
+      <w:tblGrid>
+        <w:gridCol w:w="1814"/>
+        <w:gridCol w:w="2689"/>
+        <w:gridCol w:w="4739"/>
+      </w:tblGrid>
+      <w:tr>
+        <w:trPr>
+          <w:cnfStyle w:val="100000000000" w:firstRow="1" w:lastRow="0" w:firstColumn="0" w:lastColumn="0" w:oddVBand="0" w:evenVBand="0" w:oddHBand="0" w:evenHBand="0" w:firstRowFirstColumn="0" w:firstRowLastColumn="0" w:lastRowFirstColumn="0" w:lastRowLastColumn="0"/>
+        </w:trPr>
+        <w:tc>
+          <w:tcPr>
+            <w:cnfStyle w:val="001000000100" w:firstRow="0" w:lastRow="0" w:firstColumn="1" w:lastColumn="0" w:oddVBand="0" w:evenVBand="0" w:oddHBand="0" w:evenHBand="0" w:firstRowFirstColumn="1" w:firstRowLastColumn="0" w:lastRowFirstColumn="0" w:lastRowLastColumn="0"/>
+            <w:tcW w:w="1814" w:type="dxa"/>
+          </w:tcPr>
+          <w:p>
+            <w:pPr>
+              <w:rPr>
+                <w:i w:val="0"/>
+                <w:iCs w:val="0"/>
+              </w:rPr>
+            </w:pPr>
+            <w:r>
+              <w:t>Utente</w:t>
+            </w:r>
+          </w:p>
+          <w:p>
+            <w:r>
+              <w:lastRenderedPageBreak/>
+              <w:t>Código</w:t>
+            </w:r>
+          </w:p>
+        </w:tc>
+        <w:tc>
+          <w:tcPr>
+            <w:tcW w:w="2689" w:type="dxa"/>
+          </w:tcPr>
+          <w:p>
+            <w:pPr>
+              <w:cnfStyle w:val="100000000000" w:firstRow="1" w:lastRow="0" w:firstColumn="0" w:lastColumn="0" w:oddVBand="0" w:evenVBand="0" w:oddHBand="0" w:evenHBand="0" w:firstRowFirstColumn="0" w:firstRowLastColumn="0" w:lastRowFirstColumn="0" w:lastRowLastColumn="0"/>
+              <w:rPr>
+                <w:i w:val="0"/>
+                <w:iCs w:val="0"/>
+              </w:rPr>
+            </w:pPr>
+          </w:p>
+          <w:p>
+            <w:pPr>
+              <w:cnfStyle w:val="100000000000" w:firstRow="1" w:lastRow="0" w:firstColumn="0" w:lastColumn="0" w:oddVBand="0" w:evenVBand="0" w:oddHBand="0" w:evenHBand="0" w:firstRowFirstColumn="0" w:firstRowLastColumn="0" w:lastRowFirstColumn="0" w:lastRowLastColumn="0"/>
+            </w:pPr>
+            <w:r>
+              <w:lastRenderedPageBreak/>
+              <w:t>Funcionalidade</w:t>
+            </w:r>
+          </w:p>
+        </w:tc>
+        <w:tc>
+          <w:tcPr>
+            <w:tcW w:w="4739" w:type="dxa"/>
+          </w:tcPr>
+          <w:p>
+            <w:pPr>
+              <w:cnfStyle w:val="100000000000" w:firstRow="1" w:lastRow="0" w:firstColumn="0" w:lastColumn="0" w:oddVBand="0" w:evenVBand="0" w:oddHBand="0" w:evenHBand="0" w:firstRowFirstColumn="0" w:firstRowLastColumn="0" w:lastRowFirstColumn="0" w:lastRowLastColumn="0"/>
+              <w:rPr>
+                <w:i w:val="0"/>
+                <w:iCs w:val="0"/>
+              </w:rPr>
+            </w:pPr>
+          </w:p>
+          <w:p>
+            <w:pPr>
+              <w:cnfStyle w:val="100000000000" w:firstRow="1" w:lastRow="0" w:firstColumn="0" w:lastColumn="0" w:oddVBand="0" w:evenVBand="0" w:oddHBand="0" w:evenHBand="0" w:firstRowFirstColumn="0" w:firstRowLastColumn="0" w:lastRowFirstColumn="0" w:lastRowLastColumn="0"/>
+            </w:pPr>
+            <w:r>
+              <w:lastRenderedPageBreak/>
+              <w:t>Descrição</w:t>
+            </w:r>
+          </w:p>
+        </w:tc>
+      </w:tr>
+      <w:tr>
+        <w:trPr>
+          <w:cnfStyle w:val="000000100000" w:firstRow="0" w:lastRow="0" w:firstColumn="0" w:lastColumn="0" w:oddVBand="0" w:evenVBand="0" w:oddHBand="1" w:evenHBand="0" w:firstRowFirstColumn="0" w:firstRowLastColumn="0" w:lastRowFirstColumn="0" w:lastRowLastColumn="0"/>
+        </w:trPr>
+        <w:tc>
+          <w:tcPr>
+            <w:cnfStyle w:val="001000000000" w:firstRow="0" w:lastRow="0" w:firstColumn="1" w:lastColumn="0" w:oddVBand="0" w:evenVBand="0" w:oddHBand="0" w:evenHBand="0" w:firstRowFirstColumn="0" w:firstRowLastColumn="0" w:lastRowFirstColumn="0" w:lastRowLastColumn="0"/>
+            <w:tcW w:w="1814" w:type="dxa"/>
+            <w:vAlign w:val="center"/>
+          </w:tcPr>
+          <w:p>
+            <w:pPr>
+              <w:jc w:val="center"/>
+            </w:pPr>
+            <w:r>
+              <w:lastRenderedPageBreak/>
+              <w:t>F01</w:t>
+            </w:r>
+          </w:p>
+        </w:tc>
+        <w:tc>
+          <w:tcPr>
+            <w:tcW w:w="2689" w:type="dxa"/>
+            <w:tcBorders>
+              <w:top w:val="single" w:sz="4" w:space="0" w:color="7F7F7F" w:themeColor="text1" w:themeTint="80"/>
+              <w:right w:val="single" w:sz="4" w:space="0" w:color="auto"/>
+            </w:tcBorders>
+            <w:vAlign w:val="center"/>
+          </w:tcPr>
+          <w:p>
+            <w:pPr>
+              <w:jc w:val="center"/>
+              <w:cnfStyle w:val="000000100000" w:firstRow="0" w:lastRow="0" w:firstColumn="0" w:lastColumn="0" w:oddVBand="0" w:evenVBand="0" w:oddHBand="1" w:evenHBand="0" w:firstRowFirstColumn="0" w:firstRowLastColumn="0" w:lastRowFirstColumn="0" w:lastRowLastColumn="0"/>
+            </w:pPr>
+            <w:r>
+              <w:t>Fazer login</w:t>
+            </w:r>
+          </w:p>
+        </w:tc>
+        <w:tc>
+          <w:tcPr>
+            <w:tcW w:w="4739" w:type="dxa"/>
+            <w:tcBorders>
+              <w:left w:val="single" w:sz="4" w:space="0" w:color="auto"/>
+            </w:tcBorders>
+            <w:vAlign w:val="center"/>
+          </w:tcPr>
+          <w:p>
+            <w:pPr>
+              <w:jc w:val="center"/>
+              <w:cnfStyle w:val="000000100000" w:firstRow="0" w:lastRow="0" w:firstColumn="0" w:lastColumn="0" w:oddVBand="0" w:evenVBand="0" w:oddHBand="1" w:evenHBand="0" w:firstRowFirstColumn="0" w:firstRowLastColumn="0" w:lastRowFirstColumn="0" w:lastRowLastColumn="0"/>
+            </w:pPr>
+            <w:r>
+              <w:t>Autenticação na aplicação</w:t>
+            </w:r>
+          </w:p>
+        </w:tc>
+      </w:tr>
+      <w:tr>
+        <w:tc>
+          <w:tcPr>
+            <w:cnfStyle w:val="001000000000" w:firstRow="0" w:lastRow="0" w:firstColumn="1" w:lastColumn="0" w:oddVBand="0" w:evenVBand="0" w:oddHBand="0" w:evenHBand="0" w:firstRowFirstColumn="0" w:firstRowLastColumn="0" w:lastRowFirstColumn="0" w:lastRowLastColumn="0"/>
+            <w:tcW w:w="1814" w:type="dxa"/>
+            <w:vAlign w:val="center"/>
+          </w:tcPr>
+          <w:p>
+            <w:pPr>
+              <w:jc w:val="center"/>
+            </w:pPr>
+            <w:r>
+              <w:t>F03</w:t>
+            </w:r>
+          </w:p>
+        </w:tc>
+        <w:tc>
+          <w:tcPr>
+            <w:tcW w:w="2689" w:type="dxa"/>
+            <w:tcBorders>
+              <w:right w:val="single" w:sz="4" w:space="0" w:color="auto"/>
+            </w:tcBorders>
+            <w:vAlign w:val="center"/>
+          </w:tcPr>
+          <w:p>
+            <w:pPr>
+              <w:keepNext/>
+              <w:jc w:val="center"/>
+              <w:cnfStyle w:val="000000000000" w:firstRow="0" w:lastRow="0" w:firstColumn="0" w:lastColumn="0" w:oddVBand="0" w:evenVBand="0" w:oddHBand="0" w:evenHBand="0" w:firstRowFirstColumn="0" w:firstRowLastColumn="0" w:lastRowFirstColumn="0" w:lastRowLastColumn="0"/>
+            </w:pPr>
+            <w:r>
+              <w:t xml:space="preserve">Consultar </w:t>
+            </w:r>
+            <w:r>
+              <w:t>informação própria</w:t>
+            </w:r>
+          </w:p>
+        </w:tc>
+        <w:tc>
+          <w:tcPr>
+            <w:tcW w:w="4739" w:type="dxa"/>
+            <w:tcBorders>
+              <w:left w:val="single" w:sz="4" w:space="0" w:color="auto"/>
+            </w:tcBorders>
+            <w:vAlign w:val="center"/>
+          </w:tcPr>
+          <w:p>
+            <w:pPr>
+              <w:keepNext/>
+              <w:jc w:val="center"/>
+              <w:cnfStyle w:val="000000000000" w:firstRow="0" w:lastRow="0" w:firstColumn="0" w:lastColumn="0" w:oddVBand="0" w:evenVBand="0" w:oddHBand="0" w:evenHBand="0" w:firstRowFirstColumn="0" w:firstRowLastColumn="0" w:lastRowFirstColumn="0" w:lastRowLastColumn="0"/>
+            </w:pPr>
+            <w:r>
+              <w:t>Consulta toda a informação pessoal de um utente</w:t>
+            </w:r>
+            <w:r>
+              <w:t>, neste caso ele próprio</w:t>
+            </w:r>
+          </w:p>
+        </w:tc>
+      </w:tr>
+    </w:tbl>
+    <w:p>
+      <w:pPr>
+        <w:pStyle w:val="Legenda"/>
+      </w:pPr>
+      <w:bookmarkStart w:id="47" w:name="_Ref151463014"/>
+      <w:bookmarkStart w:id="48" w:name="_Toc151820045"/>
+      <w:r>
+        <w:t xml:space="preserve">Tabela </w:t>
+      </w:r>
+      <w:r>
+        <w:fldChar w:fldCharType="begin"/>
+      </w:r>
+      <w:r>
+        <w:instrText xml:space="preserve"> SEQ Tabela \* ARABIC </w:instrText>
+      </w:r>
+      <w:r>
+        <w:fldChar w:fldCharType="separate"/>
+      </w:r>
+      <w:r>
+        <w:rPr>
+          <w:noProof/>
+        </w:rPr>
+        <w:t>4</w:t>
+      </w:r>
+      <w:r>
+        <w:fldChar w:fldCharType="end"/>
+      </w:r>
+      <w:bookmarkEnd w:id="47"/>
       <w:r>
         <w:t xml:space="preserve"> - Funcionalidades do utente no RNU</w:t>
       </w:r>
+      <w:bookmarkEnd w:id="48"/>
     </w:p>
     <w:p>
       <w:pPr>
@@ -7871,24 +8530,106 @@
           <w:lang w:eastAsia="en-GB"/>
         </w:rPr>
       </w:pPr>
-    </w:p>
-    <w:p>
-      <w:pPr>
+      <w:r>
+        <w:rPr>
+          <w:lang w:eastAsia="en-GB"/>
+        </w:rPr>
+        <w:t xml:space="preserve"> Esta aplicação terá diferentes módulos, o de gestão de utentes e a autenticação</w:t>
+      </w:r>
+      <w:r>
+        <w:rPr>
+          <w:lang w:eastAsia="en-GB"/>
+        </w:rPr>
+        <w:t xml:space="preserve">, como visto na </w:t>
+      </w:r>
+      <w:r>
+        <w:rPr>
+          <w:lang w:eastAsia="en-GB"/>
+        </w:rPr>
+        <w:fldChar w:fldCharType="begin"/>
+      </w:r>
+      <w:r>
+        <w:rPr>
+          <w:lang w:eastAsia="en-GB"/>
+        </w:rPr>
+        <w:instrText xml:space="preserve"> REF _Ref152606140 \h </w:instrText>
+      </w:r>
+      <w:r>
+        <w:rPr>
+          <w:lang w:eastAsia="en-GB"/>
+        </w:rPr>
+      </w:r>
+      <w:r>
+        <w:rPr>
+          <w:lang w:eastAsia="en-GB"/>
+        </w:rPr>
+        <w:fldChar w:fldCharType="separate"/>
+      </w:r>
+      <w:r>
+        <w:t xml:space="preserve">Figura </w:t>
+      </w:r>
+      <w:r>
+        <w:rPr>
+          <w:noProof/>
+        </w:rPr>
+        <w:t>7</w:t>
+      </w:r>
+      <w:r>
+        <w:rPr>
+          <w:lang w:eastAsia="en-GB"/>
+        </w:rPr>
+        <w:fldChar w:fldCharType="end"/>
+      </w:r>
+      <w:r>
+        <w:rPr>
+          <w:lang w:eastAsia="en-GB"/>
+        </w:rPr>
+        <w:t>, separado nos diagramas de caso de uso da figura à figura, com as funcionalidades correspondentes.</w:t>
+      </w:r>
+    </w:p>
+    <w:p>
+      <w:pPr>
+        <w:keepNext/>
         <w:ind w:firstLine="357"/>
-        <w:rPr>
-          <w:lang w:eastAsia="en-GB"/>
-        </w:rPr>
-      </w:pPr>
-      <w:r>
-        <w:rPr>
-          <w:lang w:eastAsia="en-GB"/>
-        </w:rPr>
-        <w:t xml:space="preserve"> Esta aplicação terá diferentes módulos, o de gestão de utentes e a autenticação, separado nos diagramas de caso de uso da figura à figura, com as funcionalidades correspondentes.</w:t>
-      </w:r>
-    </w:p>
-    <w:p>
-      <w:pPr>
-        <w:ind w:left="720"/>
+        <w:jc w:val="center"/>
+      </w:pPr>
+    </w:p>
+    <w:p>
+      <w:pPr>
+        <w:pStyle w:val="Legenda"/>
+        <w:rPr>
+          <w:lang w:eastAsia="en-GB"/>
+        </w:rPr>
+      </w:pPr>
+      <w:bookmarkStart w:id="49" w:name="_Ref152606140"/>
+      <w:r>
+        <w:t xml:space="preserve">Figura </w:t>
+      </w:r>
+      <w:r>
+        <w:fldChar w:fldCharType="begin"/>
+      </w:r>
+      <w:r>
+        <w:instrText xml:space="preserve"> SEQ Figura \* ARABIC </w:instrText>
+      </w:r>
+      <w:r>
+        <w:fldChar w:fldCharType="separate"/>
+      </w:r>
+      <w:r>
+        <w:rPr>
+          <w:noProof/>
+        </w:rPr>
+        <w:t>8</w:t>
+      </w:r>
+      <w:r>
+        <w:fldChar w:fldCharType="end"/>
+      </w:r>
+      <w:bookmarkEnd w:id="49"/>
+      <w:r>
+        <w:t xml:space="preserve"> - Diagrama de pacotes do RNU</w:t>
+      </w:r>
+    </w:p>
+    <w:p>
+      <w:pPr>
         <w:rPr>
           <w:rStyle w:val="x4k7w5x"/>
           <w:lang w:eastAsia="en-GB"/>
@@ -7924,31 +8665,6 @@
           <w:lang w:eastAsia="en-GB"/>
         </w:rPr>
       </w:pPr>
-    </w:p>
-    <w:p>
-      <w:pPr>
-        <w:rPr>
-          <w:lang w:eastAsia="en-GB"/>
-        </w:rPr>
-        <w:sectPr>
-          <w:headerReference w:type="default" r:id="rId25"/>
-          <w:pgSz w:w="11906" w:h="16838"/>
-          <w:pgMar w:top="1440" w:right="1440" w:bottom="1440" w:left="1440" w:header="708" w:footer="708" w:gutter="0"/>
-          <w:cols w:space="708"/>
-          <w:docGrid w:linePitch="360"/>
-        </w:sectPr>
-      </w:pPr>
-    </w:p>
-    <w:p>
-      <w:pPr>
-        <w:pStyle w:val="Ttulo1"/>
-      </w:pPr>
-      <w:bookmarkStart w:id="44" w:name="_Toc151547341"/>
-      <w:r>
-        <w:lastRenderedPageBreak/>
-        <w:t>Conclusão</w:t>
-      </w:r>
-      <w:bookmarkEnd w:id="44"/>
     </w:p>
     <w:p>
       <w:pPr>
@@ -7968,14 +8684,37 @@
       <w:pPr>
         <w:pStyle w:val="Ttulo1"/>
       </w:pPr>
-      <w:bookmarkStart w:id="45" w:name="_Toc151547342"/>
-      <w:proofErr w:type="spellStart"/>
+      <w:bookmarkStart w:id="50" w:name="_Toc151547341"/>
+      <w:r>
+        <w:lastRenderedPageBreak/>
+        <w:t>Conclusão</w:t>
+      </w:r>
+      <w:bookmarkEnd w:id="50"/>
+    </w:p>
+    <w:p>
+      <w:pPr>
+        <w:rPr>
+          <w:lang w:eastAsia="en-GB"/>
+        </w:rPr>
+        <w:sectPr>
+          <w:headerReference w:type="default" r:id="rId27"/>
+          <w:pgSz w:w="11906" w:h="16838"/>
+          <w:pgMar w:top="1440" w:right="1440" w:bottom="1440" w:left="1440" w:header="708" w:footer="708" w:gutter="0"/>
+          <w:cols w:space="708"/>
+          <w:docGrid w:linePitch="360"/>
+        </w:sectPr>
+      </w:pPr>
+    </w:p>
+    <w:p>
+      <w:pPr>
+        <w:pStyle w:val="Ttulo1"/>
+      </w:pPr>
+      <w:bookmarkStart w:id="51" w:name="_Toc151547342"/>
       <w:r>
         <w:lastRenderedPageBreak/>
         <w:t>Webgrafia</w:t>
       </w:r>
-      <w:bookmarkEnd w:id="45"/>
-      <w:proofErr w:type="spellEnd"/>
+      <w:bookmarkEnd w:id="51"/>
     </w:p>
     <w:p>
       <w:pPr>
@@ -8154,7 +8893,7 @@
       </w:r>
     </w:p>
     <w:sectPr>
-      <w:headerReference w:type="default" r:id="rId27"/>
+      <w:headerReference w:type="default" r:id="rId28"/>
       <w:pgSz w:w="11906" w:h="16838"/>
       <w:pgMar w:top="1440" w:right="1440" w:bottom="1440" w:left="1440" w:header="708" w:footer="708" w:gutter="0"/>
       <w:cols w:space="708"/>
@@ -8760,11 +9499,9 @@
         </wp:anchor>
       </w:drawing>
     </w:r>
-    <w:proofErr w:type="spellStart"/>
     <w:r>
       <w:t>Webgrafia</w:t>
     </w:r>
-    <w:proofErr w:type="spellEnd"/>
   </w:p>
 </w:hdr>
 </file>
@@ -12315,7 +13052,7 @@
   <w:style w:type="paragraph" w:default="1" w:styleId="Normal">
     <w:name w:val="Normal"/>
     <w:qFormat/>
-    <w:rsid w:val="00734477"/>
+    <w:rsid w:val="00FC562B"/>
     <w:pPr>
       <w:spacing w:line="254" w:lineRule="auto"/>
       <w:jc w:val="both"/>

</xml_diff>